<commit_message>
logic - orders generating
</commit_message>
<xml_diff>
--- a/docs/DIS_SW03_POLJAK.docx
+++ b/docs/DIS_SW03_POLJAK.docx
@@ -263,8 +263,6 @@
             </w:rPr>
             <w:t>Obsah</w:t>
           </w:r>
-          <w:bookmarkStart w:id="0" w:name="_GoBack"/>
-          <w:bookmarkEnd w:id="0"/>
         </w:p>
         <w:p>
           <w:pPr>
@@ -1253,12 +1251,12 @@
       <w:pPr>
         <w:pStyle w:val="Heading1"/>
       </w:pPr>
-      <w:bookmarkStart w:id="1" w:name="_Toc196295410"/>
+      <w:bookmarkStart w:id="0" w:name="_Toc196295410"/>
       <w:r>
         <w:lastRenderedPageBreak/>
         <w:t>Model agentov</w:t>
       </w:r>
-      <w:bookmarkEnd w:id="1"/>
+      <w:bookmarkEnd w:id="0"/>
     </w:p>
     <w:p>
       <w:pPr>
@@ -1278,13 +1276,10 @@
         <w:t>simulácie pre výrobňu nábytku</w:t>
       </w:r>
       <w:r>
-        <w:t xml:space="preserve">. </w:t>
-      </w:r>
-      <w:r>
-        <w:t>(obrázok 1)</w:t>
-      </w:r>
-      <w:r>
-        <w:pict w14:anchorId="668517BC">
+        <w:t>. (obrázok 1)</w:t>
+      </w:r>
+      <w:r>
+        <w:pict w14:anchorId="3744D22E">
           <v:shapetype id="_x0000_t75" coordsize="21600,21600" o:spt="75" o:preferrelative="t" path="m@4@5l@4@11@9@11@9@5xe" filled="f" stroked="f">
             <v:stroke joinstyle="miter"/>
             <v:formulas>
@@ -1304,11 +1299,13 @@
             <v:path o:extrusionok="f" gradientshapeok="t" o:connecttype="rect"/>
             <o:lock v:ext="edit" aspectratio="t"/>
           </v:shapetype>
-          <v:shape id="_x0000_i1025" type="#_x0000_t75" style="width:453.2pt;height:285.8pt">
+          <v:shape id="_x0000_i1025" type="#_x0000_t75" style="width:469.55pt;height:315.55pt">
             <v:imagedata r:id="rId6" o:title="aba-model"/>
           </v:shape>
         </w:pict>
       </w:r>
+      <w:bookmarkStart w:id="1" w:name="_GoBack"/>
+      <w:bookmarkEnd w:id="1"/>
     </w:p>
     <w:p>
       <w:pPr>
@@ -1318,14 +1315,36 @@
       <w:r>
         <w:t xml:space="preserve">Obrázok </w:t>
       </w:r>
-      <w:fldSimple w:instr=" SEQ Obrázok \* ARABIC ">
-        <w:r>
-          <w:rPr>
-            <w:noProof/>
-          </w:rPr>
-          <w:t>1</w:t>
-        </w:r>
-      </w:fldSimple>
+      <w:r>
+        <w:rPr>
+          <w:noProof/>
+        </w:rPr>
+        <w:fldChar w:fldCharType="begin"/>
+      </w:r>
+      <w:r>
+        <w:rPr>
+          <w:noProof/>
+        </w:rPr>
+        <w:instrText xml:space="preserve"> SEQ Obrázok \* ARABIC </w:instrText>
+      </w:r>
+      <w:r>
+        <w:rPr>
+          <w:noProof/>
+        </w:rPr>
+        <w:fldChar w:fldCharType="separate"/>
+      </w:r>
+      <w:r>
+        <w:rPr>
+          <w:noProof/>
+        </w:rPr>
+        <w:t>1</w:t>
+      </w:r>
+      <w:r>
+        <w:rPr>
+          <w:noProof/>
+        </w:rPr>
+        <w:fldChar w:fldCharType="end"/>
+      </w:r>
       <w:r>
         <w:t xml:space="preserve"> - model agentov</w:t>
       </w:r>
@@ -2894,7 +2913,7 @@
 </file>
 
 <file path=customXml/itemProps1.xml><?xml version="1.0" encoding="utf-8"?>
-<ds:datastoreItem xmlns:ds="http://schemas.openxmlformats.org/officeDocument/2006/customXml" ds:itemID="{F12B99B8-E610-4EB5-AA42-5AF895558C0E}">
+<ds:datastoreItem xmlns:ds="http://schemas.openxmlformats.org/officeDocument/2006/customXml" ds:itemID="{DA8C2F94-6A08-4C83-802E-14B53BBDDA27}">
   <ds:schemaRefs>
     <ds:schemaRef ds:uri="http://schemas.openxmlformats.org/officeDocument/2006/bibliography"/>
   </ds:schemaRefs>

</xml_diff>

<commit_message>
DOCS diagram & message types update
</commit_message>
<xml_diff>
--- a/docs/DIS_SW03_POLJAK.docx
+++ b/docs/DIS_SW03_POLJAK.docx
@@ -1540,7 +1540,7 @@
         <w:t xml:space="preserve"> </w:t>
       </w:r>
       <w:r>
-        <w:pict w14:anchorId="69201DF1">
+        <w:pict w14:anchorId="2AD561BA">
           <v:shapetype id="_x0000_t75" coordsize="21600,21600" o:spt="75" o:preferrelative="t" path="m@4@5l@4@11@9@11@9@5xe" filled="f" stroked="f">
             <v:stroke joinstyle="miter"/>
             <v:formulas>
@@ -1560,71 +1560,69 @@
             <v:path o:extrusionok="f" gradientshapeok="t" o:connecttype="rect"/>
             <o:lock v:ext="edit" aspectratio="t"/>
           </v:shapetype>
-          <v:shape id="_x0000_i1025" type="#_x0000_t75" style="width:453pt;height:325.5pt">
-            <v:imagedata r:id="rId6" o:title="aba-model"/>
+          <v:shape id="_x0000_i1025" type="#_x0000_t75" style="width:453.2pt;height:337.9pt">
+            <v:imagedata r:id="rId6" o:title="aba-model - description"/>
           </v:shape>
         </w:pict>
       </w:r>
-      <w:bookmarkStart w:id="3" w:name="_GoBack"/>
+    </w:p>
+    <w:p>
+      <w:pPr>
+        <w:pStyle w:val="Caption"/>
+      </w:pPr>
+      <w:bookmarkStart w:id="3" w:name="_Toc196379948"/>
+      <w:r>
+        <w:t xml:space="preserve">Obrázok </w:t>
+      </w:r>
+      <w:r>
+        <w:rPr>
+          <w:noProof/>
+        </w:rPr>
+        <w:fldChar w:fldCharType="begin"/>
+      </w:r>
+      <w:r>
+        <w:rPr>
+          <w:noProof/>
+        </w:rPr>
+        <w:instrText xml:space="preserve"> SEQ Obrázok \* ARABIC </w:instrText>
+      </w:r>
+      <w:r>
+        <w:rPr>
+          <w:noProof/>
+        </w:rPr>
+        <w:fldChar w:fldCharType="separate"/>
+      </w:r>
+      <w:r>
+        <w:rPr>
+          <w:noProof/>
+        </w:rPr>
+        <w:t>1</w:t>
+      </w:r>
+      <w:r>
+        <w:rPr>
+          <w:noProof/>
+        </w:rPr>
+        <w:fldChar w:fldCharType="end"/>
+      </w:r>
+      <w:r>
+        <w:t xml:space="preserve"> </w:t>
+      </w:r>
+      <w:r>
+        <w:t>–</w:t>
+      </w:r>
+      <w:r>
+        <w:t xml:space="preserve"> model</w:t>
+      </w:r>
+      <w:r>
+        <w:t xml:space="preserve"> hierarchie</w:t>
+      </w:r>
+      <w:r>
+        <w:t xml:space="preserve"> agentov</w:t>
+      </w:r>
+      <w:r>
+        <w:t xml:space="preserve"> a ich správ</w:t>
+      </w:r>
       <w:bookmarkEnd w:id="3"/>
-    </w:p>
-    <w:p>
-      <w:pPr>
-        <w:pStyle w:val="Caption"/>
-      </w:pPr>
-      <w:bookmarkStart w:id="4" w:name="_Toc196379948"/>
-      <w:r>
-        <w:t xml:space="preserve">Obrázok </w:t>
-      </w:r>
-      <w:r>
-        <w:rPr>
-          <w:noProof/>
-        </w:rPr>
-        <w:fldChar w:fldCharType="begin"/>
-      </w:r>
-      <w:r>
-        <w:rPr>
-          <w:noProof/>
-        </w:rPr>
-        <w:instrText xml:space="preserve"> SEQ Obrázok \* ARABIC </w:instrText>
-      </w:r>
-      <w:r>
-        <w:rPr>
-          <w:noProof/>
-        </w:rPr>
-        <w:fldChar w:fldCharType="separate"/>
-      </w:r>
-      <w:r>
-        <w:rPr>
-          <w:noProof/>
-        </w:rPr>
-        <w:t>1</w:t>
-      </w:r>
-      <w:r>
-        <w:rPr>
-          <w:noProof/>
-        </w:rPr>
-        <w:fldChar w:fldCharType="end"/>
-      </w:r>
-      <w:r>
-        <w:t xml:space="preserve"> </w:t>
-      </w:r>
-      <w:r>
-        <w:t>–</w:t>
-      </w:r>
-      <w:r>
-        <w:t xml:space="preserve"> model</w:t>
-      </w:r>
-      <w:r>
-        <w:t xml:space="preserve"> hierarchie</w:t>
-      </w:r>
-      <w:r>
-        <w:t xml:space="preserve"> agentov</w:t>
-      </w:r>
-      <w:r>
-        <w:t xml:space="preserve"> a ich správ</w:t>
-      </w:r>
-      <w:bookmarkEnd w:id="4"/>
     </w:p>
     <w:p>
       <w:pPr>
@@ -1671,7 +1669,7 @@
         <w:t>MessageForm</w:t>
       </w:r>
       <w:r>
-        <w:t xml:space="preserve"> simulačného jadra. Obsahuje referenciu na entitu </w:t>
+        <w:t xml:space="preserve">. Obsahuje referenciu na entitu </w:t>
       </w:r>
       <w:r>
         <w:rPr>
@@ -1680,7 +1678,13 @@
         <w:t>Order.java</w:t>
       </w:r>
       <w:r>
-        <w:t xml:space="preserve"> pre potreby spracovania objednávky.</w:t>
+        <w:t xml:space="preserve"> pre potreby </w:t>
+      </w:r>
+      <w:r>
+        <w:t>doručenia objednávky agentovi, ktorý ju bude vedieť náležite spracovať</w:t>
+      </w:r>
+      <w:r>
+        <w:t>.</w:t>
       </w:r>
     </w:p>
     <w:p>
@@ -1696,6 +1700,58 @@
         <w:rPr>
           <w:color w:val="2F5496" w:themeColor="accent1" w:themeShade="BF"/>
         </w:rPr>
+        <w:t xml:space="preserve">AssignMessage </w:t>
+      </w:r>
+      <w:r>
+        <w:t>-</w:t>
+      </w:r>
+      <w:r>
+        <w:t xml:space="preserve"> </w:t>
+      </w:r>
+      <w:r>
+        <w:t xml:space="preserve">je potomkom triedy </w:t>
+      </w:r>
+      <w:r>
+        <w:rPr>
+          <w:i/>
+        </w:rPr>
+        <w:t>MessageForm</w:t>
+      </w:r>
+      <w:r>
+        <w:t xml:space="preserve">. Slúži na získanie stolára (trieda </w:t>
+      </w:r>
+      <w:r>
+        <w:rPr>
+          <w:i/>
+        </w:rPr>
+        <w:t>Carpenter</w:t>
+      </w:r>
+      <w:r>
+        <w:t xml:space="preserve">) pre spracovanie prideleného kusu nábytku, ktorý zastrešuje trieda </w:t>
+      </w:r>
+      <w:r>
+        <w:rPr>
+          <w:i/>
+        </w:rPr>
+        <w:t>Furniture</w:t>
+      </w:r>
+      <w:r>
+        <w:t>.</w:t>
+      </w:r>
+    </w:p>
+    <w:p>
+      <w:pPr>
+        <w:pStyle w:val="ListParagraph"/>
+        <w:numPr>
+          <w:ilvl w:val="0"/>
+          <w:numId w:val="2"/>
+        </w:numPr>
+        <w:jc w:val="both"/>
+      </w:pPr>
+      <w:r>
+        <w:rPr>
+          <w:color w:val="2F5496" w:themeColor="accent1" w:themeShade="BF"/>
+        </w:rPr>
         <w:t xml:space="preserve">TechStepMessage </w:t>
       </w:r>
       <w:r>
@@ -1708,10 +1764,16 @@
         <w:rPr>
           <w:i/>
         </w:rPr>
-        <w:t>MessageForm</w:t>
-      </w:r>
-      <w:r>
-        <w:t xml:space="preserve"> simulačného jadra.</w:t>
+        <w:t>MessageFor</w:t>
+      </w:r>
+      <w:r>
+        <w:rPr>
+          <w:i/>
+        </w:rPr>
+        <w:t>m</w:t>
+      </w:r>
+      <w:r>
+        <w:t>.</w:t>
       </w:r>
       <w:r>
         <w:t xml:space="preserve"> Obsahuje referenciu na entitu </w:t>
@@ -1726,7 +1788,10 @@
         <w:t>, ktorá predstavuje prideleného stolára</w:t>
       </w:r>
       <w:r>
-        <w:t xml:space="preserve"> a pridelený nábytok na spracovanie.</w:t>
+        <w:t>.</w:t>
+      </w:r>
+      <w:r>
+        <w:t xml:space="preserve"> Tu nie je potrebné udržiavať referenciu na pridelený kus nábytku, pretože tú si udržiava samotný stolár, čím signalizuje, že pracuje.</w:t>
       </w:r>
     </w:p>
     <w:p>
@@ -1741,10 +1806,10 @@
           <w:lang w:val="en-US"/>
         </w:rPr>
         <w:drawing>
-          <wp:inline distT="0" distB="0" distL="0" distR="0" wp14:anchorId="436B0CE5" wp14:editId="0F37E295">
-            <wp:extent cx="3222056" cy="1559529"/>
-            <wp:effectExtent l="0" t="0" r="0" b="3175"/>
-            <wp:docPr id="5" name="Picture 5"/>
+          <wp:inline distT="0" distB="0" distL="0" distR="0" wp14:anchorId="1E4ECE63" wp14:editId="0FA241E7">
+            <wp:extent cx="4813222" cy="1567057"/>
+            <wp:effectExtent l="0" t="0" r="6985" b="0"/>
+            <wp:docPr id="2" name="Picture 2"/>
             <wp:cNvGraphicFramePr>
               <a:graphicFrameLocks xmlns:a="http://schemas.openxmlformats.org/drawingml/2006/main" noChangeAspect="1"/>
             </wp:cNvGraphicFramePr>
@@ -1752,23 +1817,36 @@
               <a:graphicData uri="http://schemas.openxmlformats.org/drawingml/2006/picture">
                 <pic:pic xmlns:pic="http://schemas.openxmlformats.org/drawingml/2006/picture">
                   <pic:nvPicPr>
-                    <pic:cNvPr id="1" name=""/>
-                    <pic:cNvPicPr/>
+                    <pic:cNvPr id="0" name="Picture 4"/>
+                    <pic:cNvPicPr>
+                      <a:picLocks noChangeAspect="1" noChangeArrowheads="1"/>
+                    </pic:cNvPicPr>
                   </pic:nvPicPr>
                   <pic:blipFill>
-                    <a:blip r:embed="rId7"/>
+                    <a:blip r:embed="rId7">
+                      <a:extLst>
+                        <a:ext uri="{28A0092B-C50C-407E-A947-70E740481C1C}">
+                          <a14:useLocalDpi xmlns:a14="http://schemas.microsoft.com/office/drawing/2010/main" val="0"/>
+                        </a:ext>
+                      </a:extLst>
+                    </a:blip>
+                    <a:srcRect/>
                     <a:stretch>
                       <a:fillRect/>
                     </a:stretch>
                   </pic:blipFill>
-                  <pic:spPr>
+                  <pic:spPr bwMode="auto">
                     <a:xfrm>
                       <a:off x="0" y="0"/>
-                      <a:ext cx="3285115" cy="1590051"/>
+                      <a:ext cx="4897000" cy="1594333"/>
                     </a:xfrm>
                     <a:prstGeom prst="rect">
                       <a:avLst/>
                     </a:prstGeom>
+                    <a:noFill/>
+                    <a:ln>
+                      <a:noFill/>
+                    </a:ln>
                   </pic:spPr>
                 </pic:pic>
               </a:graphicData>
@@ -1781,7 +1859,7 @@
       <w:pPr>
         <w:pStyle w:val="Caption"/>
       </w:pPr>
-      <w:bookmarkStart w:id="5" w:name="_Toc196379949"/>
+      <w:bookmarkStart w:id="4" w:name="_Toc196379949"/>
       <w:r>
         <w:t xml:space="preserve">Obrázok </w:t>
       </w:r>
@@ -1818,6 +1896,8 @@
       <w:r>
         <w:t xml:space="preserve"> - typy správ pre komunikáciu medzi agentmi</w:t>
       </w:r>
+      <w:bookmarkStart w:id="5" w:name="_GoBack"/>
+      <w:bookmarkEnd w:id="4"/>
       <w:bookmarkEnd w:id="5"/>
     </w:p>
     <w:p>
@@ -1825,6 +1905,7 @@
         <w:jc w:val="both"/>
       </w:pPr>
       <w:r>
+        <w:lastRenderedPageBreak/>
         <w:t>Keď už máme definované správy, ktoré si agenti môžu posielať, popíšeme si jednotlivých agentov.</w:t>
       </w:r>
     </w:p>
@@ -1838,7 +1919,6 @@
         <w:rPr>
           <w:rStyle w:val="IntenseEmphasis"/>
         </w:rPr>
-        <w:lastRenderedPageBreak/>
         <w:t>AgentEnvironment</w:t>
       </w:r>
     </w:p>
@@ -2512,7 +2592,14 @@
         <w:rPr>
           <w:b/>
         </w:rPr>
-        <w:t>proces technologického kroku</w:t>
+        <w:t xml:space="preserve">proces </w:t>
+      </w:r>
+      <w:r>
+        <w:rPr>
+          <w:b/>
+        </w:rPr>
+        <w:lastRenderedPageBreak/>
+        <w:t>technologického kroku</w:t>
       </w:r>
       <w:r>
         <w:t xml:space="preserve"> komunikáciou jedným z agentovm </w:t>
@@ -2555,7 +2642,6 @@
         <w:jc w:val="both"/>
       </w:pPr>
       <w:r>
-        <w:lastRenderedPageBreak/>
         <w:t xml:space="preserve">Po vyhotovení posledného kusu nábytku jednej objednávky vráti správu typu </w:t>
       </w:r>
       <w:r>
@@ -3169,13 +3255,7 @@
         <w:rPr>
           <w:noProof/>
         </w:rPr>
-        <w:instrText xml:space="preserve"> SEQ Obrázok \* ARABI</w:instrText>
-      </w:r>
-      <w:r>
-        <w:rPr>
-          <w:noProof/>
-        </w:rPr>
-        <w:instrText xml:space="preserve">C </w:instrText>
+        <w:instrText xml:space="preserve"> SEQ Obrázok \* ARABIC </w:instrText>
       </w:r>
       <w:r>
         <w:rPr>
@@ -5326,7 +5406,7 @@
 </file>
 
 <file path=customXml/itemProps1.xml><?xml version="1.0" encoding="utf-8"?>
-<ds:datastoreItem xmlns:ds="http://schemas.openxmlformats.org/officeDocument/2006/customXml" ds:itemID="{D31DD1D1-2FED-41A3-A894-81FAAF967A41}">
+<ds:datastoreItem xmlns:ds="http://schemas.openxmlformats.org/officeDocument/2006/customXml" ds:itemID="{4F581B9F-DF4F-4ED0-9A40-AAE2F36D70C5}">
   <ds:schemaRefs>
     <ds:schemaRef ds:uri="http://schemas.openxmlformats.org/officeDocument/2006/bibliography"/>
   </ds:schemaRefs>

</xml_diff>

<commit_message>
SW03 - working version
</commit_message>
<xml_diff>
--- a/docs/DIS_SW03_POLJAK.docx
+++ b/docs/DIS_SW03_POLJAK.docx
@@ -285,7 +285,7 @@
           <w:r>
             <w:fldChar w:fldCharType="separate"/>
           </w:r>
-          <w:hyperlink w:anchor="_Toc196379943" w:history="1">
+          <w:hyperlink w:anchor="_Toc197591687" w:history="1">
             <w:r>
               <w:rPr>
                 <w:rStyle w:val="Hyperlink"/>
@@ -312,7 +312,7 @@
                 <w:noProof/>
                 <w:webHidden/>
               </w:rPr>
-              <w:instrText xml:space="preserve"> PAGEREF _Toc196379943 \h </w:instrText>
+              <w:instrText xml:space="preserve"> PAGEREF _Toc197591687 \h </w:instrText>
             </w:r>
             <w:r>
               <w:rPr>
@@ -355,7 +355,7 @@
               <w:lang w:val="en-US"/>
             </w:rPr>
           </w:pPr>
-          <w:hyperlink w:anchor="_Toc196379944" w:history="1">
+          <w:hyperlink w:anchor="_Toc197591688" w:history="1">
             <w:r>
               <w:rPr>
                 <w:rStyle w:val="Hyperlink"/>
@@ -382,7 +382,7 @@
                 <w:noProof/>
                 <w:webHidden/>
               </w:rPr>
-              <w:instrText xml:space="preserve"> PAGEREF _Toc196379944 \h </w:instrText>
+              <w:instrText xml:space="preserve"> PAGEREF _Toc197591688 \h </w:instrText>
             </w:r>
             <w:r>
               <w:rPr>
@@ -425,7 +425,7 @@
               <w:lang w:val="en-US"/>
             </w:rPr>
           </w:pPr>
-          <w:hyperlink w:anchor="_Toc196379945" w:history="1">
+          <w:hyperlink w:anchor="_Toc197591689" w:history="1">
             <w:r>
               <w:rPr>
                 <w:rStyle w:val="Hyperlink"/>
@@ -452,7 +452,7 @@
                 <w:noProof/>
                 <w:webHidden/>
               </w:rPr>
-              <w:instrText xml:space="preserve"> PAGEREF _Toc196379945 \h </w:instrText>
+              <w:instrText xml:space="preserve"> PAGEREF _Toc197591689 \h </w:instrText>
             </w:r>
             <w:r>
               <w:rPr>
@@ -495,7 +495,7 @@
               <w:lang w:val="en-US"/>
             </w:rPr>
           </w:pPr>
-          <w:hyperlink w:anchor="_Toc196379946" w:history="1">
+          <w:hyperlink w:anchor="_Toc197591690" w:history="1">
             <w:r>
               <w:rPr>
                 <w:rStyle w:val="Hyperlink"/>
@@ -522,7 +522,7 @@
                 <w:noProof/>
                 <w:webHidden/>
               </w:rPr>
-              <w:instrText xml:space="preserve"> PAGEREF _Toc196379946 \h </w:instrText>
+              <w:instrText xml:space="preserve"> PAGEREF _Toc197591690 \h </w:instrText>
             </w:r>
             <w:r>
               <w:rPr>
@@ -565,7 +565,7 @@
               <w:lang w:val="en-US"/>
             </w:rPr>
           </w:pPr>
-          <w:hyperlink w:anchor="_Toc196379947" w:history="1">
+          <w:hyperlink w:anchor="_Toc197591691" w:history="1">
             <w:r>
               <w:rPr>
                 <w:rStyle w:val="Hyperlink"/>
@@ -592,7 +592,7 @@
                 <w:noProof/>
                 <w:webHidden/>
               </w:rPr>
-              <w:instrText xml:space="preserve"> PAGEREF _Toc196379947 \h </w:instrText>
+              <w:instrText xml:space="preserve"> PAGEREF _Toc197591691 \h </w:instrText>
             </w:r>
             <w:r>
               <w:rPr>
@@ -674,7 +674,7 @@
       <w:r>
         <w:fldChar w:fldCharType="separate"/>
       </w:r>
-      <w:hyperlink w:anchor="_Toc196379948" w:history="1">
+      <w:hyperlink w:anchor="_Toc197591692" w:history="1">
         <w:r>
           <w:rPr>
             <w:rStyle w:val="Hyperlink"/>
@@ -701,7 +701,7 @@
             <w:noProof/>
             <w:webHidden/>
           </w:rPr>
-          <w:instrText xml:space="preserve"> PAGEREF _Toc196379948 \h </w:instrText>
+          <w:instrText xml:space="preserve"> PAGEREF _Toc197591692 \h </w:instrText>
         </w:r>
         <w:r>
           <w:rPr>
@@ -744,7 +744,7 @@
           <w:lang w:val="en-US"/>
         </w:rPr>
       </w:pPr>
-      <w:hyperlink w:anchor="_Toc196379949" w:history="1">
+      <w:hyperlink w:anchor="_Toc197591693" w:history="1">
         <w:r>
           <w:rPr>
             <w:rStyle w:val="Hyperlink"/>
@@ -771,7 +771,7 @@
             <w:noProof/>
             <w:webHidden/>
           </w:rPr>
-          <w:instrText xml:space="preserve"> PAGEREF _Toc196379949 \h </w:instrText>
+          <w:instrText xml:space="preserve"> PAGEREF _Toc197591693 \h </w:instrText>
         </w:r>
         <w:r>
           <w:rPr>
@@ -814,7 +814,7 @@
           <w:lang w:val="en-US"/>
         </w:rPr>
       </w:pPr>
-      <w:hyperlink w:anchor="_Toc196379950" w:history="1">
+      <w:hyperlink w:anchor="_Toc197591694" w:history="1">
         <w:r>
           <w:rPr>
             <w:rStyle w:val="Hyperlink"/>
@@ -841,7 +841,7 @@
             <w:noProof/>
             <w:webHidden/>
           </w:rPr>
-          <w:instrText xml:space="preserve"> PAGEREF _Toc196379950 \h </w:instrText>
+          <w:instrText xml:space="preserve"> PAGEREF _Toc197591694 \h </w:instrText>
         </w:r>
         <w:r>
           <w:rPr>
@@ -884,7 +884,7 @@
           <w:lang w:val="en-US"/>
         </w:rPr>
       </w:pPr>
-      <w:hyperlink w:anchor="_Toc196379951" w:history="1">
+      <w:hyperlink w:anchor="_Toc197591695" w:history="1">
         <w:r>
           <w:rPr>
             <w:rStyle w:val="Hyperlink"/>
@@ -911,7 +911,7 @@
             <w:noProof/>
             <w:webHidden/>
           </w:rPr>
-          <w:instrText xml:space="preserve"> PAGEREF _Toc196379951 \h </w:instrText>
+          <w:instrText xml:space="preserve"> PAGEREF _Toc197591695 \h </w:instrText>
         </w:r>
         <w:r>
           <w:rPr>
@@ -954,7 +954,7 @@
           <w:lang w:val="en-US"/>
         </w:rPr>
       </w:pPr>
-      <w:hyperlink w:anchor="_Toc196379952" w:history="1">
+      <w:hyperlink w:anchor="_Toc197591696" w:history="1">
         <w:r>
           <w:rPr>
             <w:rStyle w:val="Hyperlink"/>
@@ -981,7 +981,7 @@
             <w:noProof/>
             <w:webHidden/>
           </w:rPr>
-          <w:instrText xml:space="preserve"> PAGEREF _Toc196379952 \h </w:instrText>
+          <w:instrText xml:space="preserve"> PAGEREF _Toc197591696 \h </w:instrText>
         </w:r>
         <w:r>
           <w:rPr>
@@ -1024,7 +1024,7 @@
           <w:lang w:val="en-US"/>
         </w:rPr>
       </w:pPr>
-      <w:hyperlink w:anchor="_Toc196379953" w:history="1">
+      <w:hyperlink w:anchor="_Toc197591697" w:history="1">
         <w:r>
           <w:rPr>
             <w:rStyle w:val="Hyperlink"/>
@@ -1051,7 +1051,7 @@
             <w:noProof/>
             <w:webHidden/>
           </w:rPr>
-          <w:instrText xml:space="preserve"> PAGEREF _Toc196379953 \h </w:instrText>
+          <w:instrText xml:space="preserve"> PAGEREF _Toc197591697 \h </w:instrText>
         </w:r>
         <w:r>
           <w:rPr>
@@ -1094,7 +1094,7 @@
           <w:lang w:val="en-US"/>
         </w:rPr>
       </w:pPr>
-      <w:hyperlink w:anchor="_Toc196379954" w:history="1">
+      <w:hyperlink w:anchor="_Toc197591698" w:history="1">
         <w:r>
           <w:rPr>
             <w:rStyle w:val="Hyperlink"/>
@@ -1121,7 +1121,7 @@
             <w:noProof/>
             <w:webHidden/>
           </w:rPr>
-          <w:instrText xml:space="preserve"> PAGEREF _Toc196379954 \h </w:instrText>
+          <w:instrText xml:space="preserve"> PAGEREF _Toc197591698 \h </w:instrText>
         </w:r>
         <w:r>
           <w:rPr>
@@ -1154,11 +1154,223 @@
     </w:p>
     <w:p>
       <w:pPr>
+        <w:pStyle w:val="TableofFigures"/>
+        <w:tabs>
+          <w:tab w:val="right" w:leader="dot" w:pos="9062"/>
+        </w:tabs>
+        <w:rPr>
+          <w:rFonts w:eastAsiaTheme="minorEastAsia"/>
+          <w:noProof/>
+          <w:lang w:val="en-US"/>
+        </w:rPr>
+      </w:pPr>
+      <w:hyperlink w:anchor="_Toc197591699" w:history="1">
+        <w:r>
+          <w:rPr>
+            <w:rStyle w:val="Hyperlink"/>
+            <w:noProof/>
+          </w:rPr>
+          <w:t>Obrázok 8 -výsledky experimentov (A)</w:t>
+        </w:r>
+        <w:r>
+          <w:rPr>
+            <w:noProof/>
+            <w:webHidden/>
+          </w:rPr>
+          <w:tab/>
+        </w:r>
+        <w:r>
+          <w:rPr>
+            <w:noProof/>
+            <w:webHidden/>
+          </w:rPr>
+          <w:fldChar w:fldCharType="begin"/>
+        </w:r>
+        <w:r>
+          <w:rPr>
+            <w:noProof/>
+            <w:webHidden/>
+          </w:rPr>
+          <w:instrText xml:space="preserve"> PAGEREF _Toc197591699 \h </w:instrText>
+        </w:r>
+        <w:r>
+          <w:rPr>
+            <w:noProof/>
+            <w:webHidden/>
+          </w:rPr>
+        </w:r>
+        <w:r>
+          <w:rPr>
+            <w:noProof/>
+            <w:webHidden/>
+          </w:rPr>
+          <w:fldChar w:fldCharType="separate"/>
+        </w:r>
+        <w:r>
+          <w:rPr>
+            <w:noProof/>
+            <w:webHidden/>
+          </w:rPr>
+          <w:t>11</w:t>
+        </w:r>
+        <w:r>
+          <w:rPr>
+            <w:noProof/>
+            <w:webHidden/>
+          </w:rPr>
+          <w:fldChar w:fldCharType="end"/>
+        </w:r>
+      </w:hyperlink>
+    </w:p>
+    <w:p>
+      <w:pPr>
+        <w:pStyle w:val="TableofFigures"/>
+        <w:tabs>
+          <w:tab w:val="right" w:leader="dot" w:pos="9062"/>
+        </w:tabs>
+        <w:rPr>
+          <w:rFonts w:eastAsiaTheme="minorEastAsia"/>
+          <w:noProof/>
+          <w:lang w:val="en-US"/>
+        </w:rPr>
+      </w:pPr>
+      <w:hyperlink w:anchor="_Toc197591700" w:history="1">
+        <w:r>
+          <w:rPr>
+            <w:rStyle w:val="Hyperlink"/>
+            <w:noProof/>
+          </w:rPr>
+          <w:t>Obrázok 9 - výsledky experimentov (B)</w:t>
+        </w:r>
+        <w:r>
+          <w:rPr>
+            <w:noProof/>
+            <w:webHidden/>
+          </w:rPr>
+          <w:tab/>
+        </w:r>
+        <w:r>
+          <w:rPr>
+            <w:noProof/>
+            <w:webHidden/>
+          </w:rPr>
+          <w:fldChar w:fldCharType="begin"/>
+        </w:r>
+        <w:r>
+          <w:rPr>
+            <w:noProof/>
+            <w:webHidden/>
+          </w:rPr>
+          <w:instrText xml:space="preserve"> PAGEREF _Toc197591700 \h </w:instrText>
+        </w:r>
+        <w:r>
+          <w:rPr>
+            <w:noProof/>
+            <w:webHidden/>
+          </w:rPr>
+        </w:r>
+        <w:r>
+          <w:rPr>
+            <w:noProof/>
+            <w:webHidden/>
+          </w:rPr>
+          <w:fldChar w:fldCharType="separate"/>
+        </w:r>
+        <w:r>
+          <w:rPr>
+            <w:noProof/>
+            <w:webHidden/>
+          </w:rPr>
+          <w:t>12</w:t>
+        </w:r>
+        <w:r>
+          <w:rPr>
+            <w:noProof/>
+            <w:webHidden/>
+          </w:rPr>
+          <w:fldChar w:fldCharType="end"/>
+        </w:r>
+      </w:hyperlink>
+    </w:p>
+    <w:p>
+      <w:pPr>
+        <w:pStyle w:val="TableofFigures"/>
+        <w:tabs>
+          <w:tab w:val="right" w:leader="dot" w:pos="9062"/>
+        </w:tabs>
+        <w:rPr>
+          <w:rFonts w:eastAsiaTheme="minorEastAsia"/>
+          <w:noProof/>
+          <w:lang w:val="en-US"/>
+        </w:rPr>
+      </w:pPr>
+      <w:hyperlink w:anchor="_Toc197591701" w:history="1">
+        <w:r>
+          <w:rPr>
+            <w:rStyle w:val="Hyperlink"/>
+            <w:noProof/>
+          </w:rPr>
+          <w:t>Obrázok 10 - najvhodnejšia konfigurácia</w:t>
+        </w:r>
+        <w:r>
+          <w:rPr>
+            <w:noProof/>
+            <w:webHidden/>
+          </w:rPr>
+          <w:tab/>
+        </w:r>
+        <w:r>
+          <w:rPr>
+            <w:noProof/>
+            <w:webHidden/>
+          </w:rPr>
+          <w:fldChar w:fldCharType="begin"/>
+        </w:r>
+        <w:r>
+          <w:rPr>
+            <w:noProof/>
+            <w:webHidden/>
+          </w:rPr>
+          <w:instrText xml:space="preserve"> PAGEREF _Toc197591701 \h </w:instrText>
+        </w:r>
+        <w:r>
+          <w:rPr>
+            <w:noProof/>
+            <w:webHidden/>
+          </w:rPr>
+        </w:r>
+        <w:r>
+          <w:rPr>
+            <w:noProof/>
+            <w:webHidden/>
+          </w:rPr>
+          <w:fldChar w:fldCharType="separate"/>
+        </w:r>
+        <w:r>
+          <w:rPr>
+            <w:noProof/>
+            <w:webHidden/>
+          </w:rPr>
+          <w:t>12</w:t>
+        </w:r>
+        <w:r>
+          <w:rPr>
+            <w:noProof/>
+            <w:webHidden/>
+          </w:rPr>
+          <w:fldChar w:fldCharType="end"/>
+        </w:r>
+      </w:hyperlink>
+    </w:p>
+    <w:p>
+      <w:pPr>
         <w:pStyle w:val="TOCHeading"/>
       </w:pPr>
       <w:r>
         <w:fldChar w:fldCharType="end"/>
       </w:r>
+      <w:bookmarkStart w:id="0" w:name="_GoBack"/>
+      <w:bookmarkEnd w:id="0"/>
     </w:p>
     <w:p>
       <w:pPr>
@@ -1252,12 +1464,12 @@
         <w:pStyle w:val="Heading1"/>
         <w:jc w:val="both"/>
       </w:pPr>
-      <w:bookmarkStart w:id="0" w:name="_Toc196379943"/>
+      <w:bookmarkStart w:id="1" w:name="_Toc197591687"/>
       <w:r>
         <w:lastRenderedPageBreak/>
         <w:t>Architektúra riešenia</w:t>
       </w:r>
-      <w:bookmarkEnd w:id="0"/>
+      <w:bookmarkEnd w:id="1"/>
     </w:p>
     <w:p>
       <w:r>
@@ -1269,11 +1481,11 @@
       <w:pPr>
         <w:pStyle w:val="Heading2"/>
       </w:pPr>
-      <w:bookmarkStart w:id="1" w:name="_Toc196379944"/>
+      <w:bookmarkStart w:id="2" w:name="_Toc197591688"/>
       <w:r>
         <w:t>Entity</w:t>
       </w:r>
-      <w:bookmarkEnd w:id="1"/>
+      <w:bookmarkEnd w:id="2"/>
     </w:p>
     <w:p>
       <w:pPr>
@@ -1504,12 +1716,12 @@
       <w:pPr>
         <w:pStyle w:val="Heading2"/>
       </w:pPr>
-      <w:bookmarkStart w:id="2" w:name="_Toc196379945"/>
+      <w:bookmarkStart w:id="3" w:name="_Toc197591689"/>
       <w:r>
         <w:lastRenderedPageBreak/>
         <w:t>Model agentov</w:t>
       </w:r>
-      <w:bookmarkEnd w:id="2"/>
+      <w:bookmarkEnd w:id="3"/>
     </w:p>
     <w:p>
       <w:pPr>
@@ -1560,7 +1772,7 @@
             <v:path o:extrusionok="f" gradientshapeok="t" o:connecttype="rect"/>
             <o:lock v:ext="edit" aspectratio="t"/>
           </v:shapetype>
-          <v:shape id="_x0000_i1025" type="#_x0000_t75" style="width:453.2pt;height:337.9pt">
+          <v:shape id="_x0000_i1025" type="#_x0000_t75" style="width:453.5pt;height:337.95pt">
             <v:imagedata r:id="rId6" o:title="aba-model - description"/>
           </v:shape>
         </w:pict>
@@ -1570,7 +1782,7 @@
       <w:pPr>
         <w:pStyle w:val="Caption"/>
       </w:pPr>
-      <w:bookmarkStart w:id="3" w:name="_Toc196379948"/>
+      <w:bookmarkStart w:id="4" w:name="_Toc197591692"/>
       <w:r>
         <w:t xml:space="preserve">Obrázok </w:t>
       </w:r>
@@ -1622,7 +1834,7 @@
       <w:r>
         <w:t xml:space="preserve"> a ich správ</w:t>
       </w:r>
-      <w:bookmarkEnd w:id="3"/>
+      <w:bookmarkEnd w:id="4"/>
     </w:p>
     <w:p>
       <w:pPr>
@@ -1859,7 +2071,7 @@
       <w:pPr>
         <w:pStyle w:val="Caption"/>
       </w:pPr>
-      <w:bookmarkStart w:id="4" w:name="_Toc196379949"/>
+      <w:bookmarkStart w:id="5" w:name="_Toc197591693"/>
       <w:r>
         <w:t xml:space="preserve">Obrázok </w:t>
       </w:r>
@@ -1896,8 +2108,6 @@
       <w:r>
         <w:t xml:space="preserve"> - typy správ pre komunikáciu medzi agentmi</w:t>
       </w:r>
-      <w:bookmarkStart w:id="5" w:name="_GoBack"/>
-      <w:bookmarkEnd w:id="4"/>
       <w:bookmarkEnd w:id="5"/>
     </w:p>
     <w:p>
@@ -2107,7 +2317,7 @@
           <w:color w:val="auto"/>
         </w:rPr>
       </w:pPr>
-      <w:bookmarkStart w:id="6" w:name="_Toc196379950"/>
+      <w:bookmarkStart w:id="6" w:name="_Toc197591694"/>
       <w:r>
         <w:t xml:space="preserve">Obrázok </w:t>
       </w:r>
@@ -2226,6 +2436,13 @@
       </w:r>
       <w:r>
         <w:rPr>
+          <w:i/>
+          <w:iCs/>
+        </w:rPr>
+        <w:t>Start</w:t>
+      </w:r>
+      <w:r>
+        <w:rPr>
           <w:iCs/>
         </w:rPr>
         <w:t xml:space="preserve"> typu </w:t>
@@ -2235,7 +2452,7 @@
           <w:i/>
           <w:iCs/>
         </w:rPr>
-        <w:t>request</w:t>
+        <w:t>notice</w:t>
       </w:r>
       <w:r>
         <w:rPr>
@@ -2261,7 +2478,7 @@
           <w:i/>
           <w:iCs/>
         </w:rPr>
-        <w:t>response</w:t>
+        <w:t>OrderProcessingEnd</w:t>
       </w:r>
       <w:r>
         <w:rPr>
@@ -2982,7 +3199,7 @@
           <w:iCs w:val="0"/>
         </w:rPr>
       </w:pPr>
-      <w:bookmarkStart w:id="7" w:name="_Toc196379951"/>
+      <w:bookmarkStart w:id="7" w:name="_Toc197591695"/>
       <w:r>
         <w:t xml:space="preserve">Obrázok </w:t>
       </w:r>
@@ -3241,7 +3458,7 @@
           <w:iCs w:val="0"/>
         </w:rPr>
       </w:pPr>
-      <w:bookmarkStart w:id="8" w:name="_Toc196379952"/>
+      <w:bookmarkStart w:id="8" w:name="_Toc197591696"/>
       <w:r>
         <w:t xml:space="preserve">Obrázok </w:t>
       </w:r>
@@ -3555,7 +3772,7 @@
           <w:iCs w:val="0"/>
         </w:rPr>
       </w:pPr>
-      <w:bookmarkStart w:id="9" w:name="_Toc196379953"/>
+      <w:bookmarkStart w:id="9" w:name="_Toc197591697"/>
       <w:r>
         <w:t xml:space="preserve">Obrázok </w:t>
       </w:r>
@@ -3631,7 +3848,16 @@
         <w:t>Je agent slúžiaci na simuláciu procesu pohybu stolára</w:t>
       </w:r>
       <w:r>
-        <w:t>. Agent AgentFurnitProd môže poslať 2 správy typu request.</w:t>
+        <w:t xml:space="preserve">. Agent </w:t>
+      </w:r>
+      <w:r>
+        <w:rPr>
+          <w:i/>
+        </w:rPr>
+        <w:t>AgentFurnitProd</w:t>
+      </w:r>
+      <w:r>
+        <w:t xml:space="preserve"> môže poslať 2 správy typu request.</w:t>
       </w:r>
     </w:p>
     <w:p>
@@ -3653,7 +3879,13 @@
         <w:t>DeskTransfer</w:t>
       </w:r>
       <w:r>
-        <w:t xml:space="preserve"> – využitie kontinuálneho asistenta typu Proces</w:t>
+        <w:t xml:space="preserve"> – využitie kontinuálneho asistenta typu </w:t>
+      </w:r>
+      <w:r>
+        <w:rPr>
+          <w:i/>
+        </w:rPr>
+        <w:t>Proces</w:t>
       </w:r>
       <w:r>
         <w:t xml:space="preserve"> (obrázok 7)</w:t>
@@ -3681,7 +3913,16 @@
         <w:t>StorageTransfer</w:t>
       </w:r>
       <w:r>
-        <w:t xml:space="preserve"> - využitie kontinuálneho asistenta typu Proces </w:t>
+        <w:t xml:space="preserve"> - využitie kontinuálneho asistenta typu </w:t>
+      </w:r>
+      <w:r>
+        <w:rPr>
+          <w:i/>
+        </w:rPr>
+        <w:t>Proces</w:t>
+      </w:r>
+      <w:r>
+        <w:t xml:space="preserve"> </w:t>
       </w:r>
       <w:r>
         <w:t xml:space="preserve">(obrázok 7) </w:t>
@@ -3773,7 +4014,7 @@
       <w:pPr>
         <w:pStyle w:val="Caption"/>
       </w:pPr>
-      <w:bookmarkStart w:id="10" w:name="_Toc196379954"/>
+      <w:bookmarkStart w:id="10" w:name="_Toc197591698"/>
       <w:r>
         <w:t xml:space="preserve">Obrázok </w:t>
       </w:r>
@@ -3830,7 +4071,7 @@
         <w:pStyle w:val="Heading1"/>
         <w:jc w:val="both"/>
       </w:pPr>
-      <w:bookmarkStart w:id="11" w:name="_Toc196379946"/>
+      <w:bookmarkStart w:id="11" w:name="_Toc197591690"/>
       <w:r>
         <w:lastRenderedPageBreak/>
         <w:t>Experimentálna časť</w:t>
@@ -3842,7 +4083,246 @@
         <w:jc w:val="both"/>
       </w:pPr>
       <w:r>
-        <w:br w:type="page"/>
+        <w:tab/>
+        <w:t>Experimentov bude potrebné urobiť viacej, pretože musíme zohľadniť dva faktory, ktoré ovplyvňujú náklady zdrojov. Sú to celkový počet pracovníkov a počet montážnych miest.</w:t>
+      </w:r>
+      <w:r>
+        <w:t xml:space="preserve"> Budeme predpokl</w:t>
+      </w:r>
+      <w:r>
+        <w:t>adať, že náklady na jednéh</w:t>
+      </w:r>
+      <w:r>
+        <w:t xml:space="preserve">o stolára typu A, B, C </w:t>
+      </w:r>
+      <w:r>
+        <w:t xml:space="preserve"> predstavuje rovnaké náklady.</w:t>
+      </w:r>
+    </w:p>
+    <w:p>
+      <w:pPr>
+        <w:jc w:val="both"/>
+      </w:pPr>
+      <w:r>
+        <w:t>Vstupné úvahy:</w:t>
+      </w:r>
+    </w:p>
+    <w:p>
+      <w:pPr>
+        <w:pStyle w:val="ListParagraph"/>
+        <w:numPr>
+          <w:ilvl w:val="0"/>
+          <w:numId w:val="2"/>
+        </w:numPr>
+        <w:jc w:val="both"/>
+      </w:pPr>
+      <w:r>
+        <w:t>Prvou základnou  úvahou je, že proces morenia nábytku trvá veľmi dlho v porovnaní s ostatnými činnosťami.</w:t>
+      </w:r>
+      <w:r>
+        <w:t xml:space="preserve"> To znamená, že stolári skupiny C budú dlho nedostupní pre spracovanie ďalších kusov objednávok.  Preto ich budeme potrebovať oveľa viac ako pre skupiny A a B.</w:t>
+      </w:r>
+    </w:p>
+    <w:p>
+      <w:pPr>
+        <w:pStyle w:val="ListParagraph"/>
+        <w:numPr>
+          <w:ilvl w:val="0"/>
+          <w:numId w:val="2"/>
+        </w:numPr>
+        <w:jc w:val="both"/>
+      </w:pPr>
+      <w:r>
+        <w:t>Druhou skutočnosťou je, že pracovníci zo skupiny A budú okrem prípravy a rezania materiálu aj vykonávať montáž kovaní. Keďže skončia vždy svoju prácu oveľa skôr ako stolári zo skupiny C, prioritne budeme prideľovať spracovanie požiadavky montáže kovaní stolárom zo skupiny A</w:t>
+      </w:r>
+      <w:r>
+        <w:t>.</w:t>
+      </w:r>
+      <w:r>
+        <w:t xml:space="preserve"> Preto bude pravdepodobne vhodnejšie ich počet navýšiť tak, aby počet stolárov zo skupiny A bol aspoň o jedného viac ako zo skupiny B.</w:t>
+      </w:r>
+    </w:p>
+    <w:p>
+      <w:r>
+        <w:t>Na obrázkoch 8 a 9</w:t>
+      </w:r>
+      <w:r>
+        <w:t xml:space="preserve"> môžeme vidieť výsledky pre všetkých </w:t>
+      </w:r>
+      <w:r>
+        <w:t xml:space="preserve">51 </w:t>
+      </w:r>
+      <w:r>
+        <w:t>simulovaných</w:t>
+      </w:r>
+      <w:r>
+        <w:t xml:space="preserve"> konfigurácií. Každá bola vykonaná pre 249 simulačných dní, pričom každý deň mal pracovnú dobu 8 hodín</w:t>
+      </w:r>
+      <w:r>
+        <w:t xml:space="preserve"> (do času spracovania objednávky sa zahŕňal iba celkový pracovný čas)</w:t>
+      </w:r>
+      <w:r>
+        <w:t>.</w:t>
+      </w:r>
+    </w:p>
+    <w:p>
+      <w:pPr>
+        <w:keepNext/>
+      </w:pPr>
+      <w:r>
+        <w:rPr>
+          <w:noProof/>
+          <w:lang w:val="en-US"/>
+        </w:rPr>
+        <w:drawing>
+          <wp:inline distT="0" distB="0" distL="0" distR="0" wp14:anchorId="6BF9C811" wp14:editId="687D2E02">
+            <wp:extent cx="5760720" cy="4833620"/>
+            <wp:effectExtent l="0" t="0" r="0" b="5080"/>
+            <wp:docPr id="3" name="Picture 3"/>
+            <wp:cNvGraphicFramePr>
+              <a:graphicFrameLocks xmlns:a="http://schemas.openxmlformats.org/drawingml/2006/main" noChangeAspect="1"/>
+            </wp:cNvGraphicFramePr>
+            <a:graphic xmlns:a="http://schemas.openxmlformats.org/drawingml/2006/main">
+              <a:graphicData uri="http://schemas.openxmlformats.org/drawingml/2006/picture">
+                <pic:pic xmlns:pic="http://schemas.openxmlformats.org/drawingml/2006/picture">
+                  <pic:nvPicPr>
+                    <pic:cNvPr id="1" name=""/>
+                    <pic:cNvPicPr/>
+                  </pic:nvPicPr>
+                  <pic:blipFill>
+                    <a:blip r:embed="rId13"/>
+                    <a:stretch>
+                      <a:fillRect/>
+                    </a:stretch>
+                  </pic:blipFill>
+                  <pic:spPr>
+                    <a:xfrm>
+                      <a:off x="0" y="0"/>
+                      <a:ext cx="5760720" cy="4833620"/>
+                    </a:xfrm>
+                    <a:prstGeom prst="rect">
+                      <a:avLst/>
+                    </a:prstGeom>
+                  </pic:spPr>
+                </pic:pic>
+              </a:graphicData>
+            </a:graphic>
+          </wp:inline>
+        </w:drawing>
+      </w:r>
+    </w:p>
+    <w:p>
+      <w:pPr>
+        <w:pStyle w:val="Caption"/>
+      </w:pPr>
+      <w:bookmarkStart w:id="12" w:name="_Toc197591699"/>
+      <w:r>
+        <w:t xml:space="preserve">Obrázok </w:t>
+      </w:r>
+      <w:fldSimple w:instr=" SEQ Obrázok \* ARABIC ">
+        <w:r>
+          <w:rPr>
+            <w:noProof/>
+          </w:rPr>
+          <w:t>8</w:t>
+        </w:r>
+      </w:fldSimple>
+      <w:r>
+        <w:t xml:space="preserve"> -výsledky experimentov (A)</w:t>
+      </w:r>
+      <w:bookmarkEnd w:id="12"/>
+    </w:p>
+    <w:p>
+      <w:pPr>
+        <w:keepNext/>
+      </w:pPr>
+      <w:r>
+        <w:rPr>
+          <w:noProof/>
+          <w:lang w:val="en-US"/>
+        </w:rPr>
+        <w:lastRenderedPageBreak/>
+        <w:drawing>
+          <wp:inline distT="0" distB="0" distL="0" distR="0" wp14:anchorId="592DCB6D" wp14:editId="053017DF">
+            <wp:extent cx="5750560" cy="5021580"/>
+            <wp:effectExtent l="0" t="0" r="2540" b="7620"/>
+            <wp:docPr id="9" name="Picture 9"/>
+            <wp:cNvGraphicFramePr>
+              <a:graphicFrameLocks xmlns:a="http://schemas.openxmlformats.org/drawingml/2006/main" noChangeAspect="1"/>
+            </wp:cNvGraphicFramePr>
+            <a:graphic xmlns:a="http://schemas.openxmlformats.org/drawingml/2006/main">
+              <a:graphicData uri="http://schemas.openxmlformats.org/drawingml/2006/picture">
+                <pic:pic xmlns:pic="http://schemas.openxmlformats.org/drawingml/2006/picture">
+                  <pic:nvPicPr>
+                    <pic:cNvPr id="0" name="Picture 75"/>
+                    <pic:cNvPicPr>
+                      <a:picLocks noChangeAspect="1" noChangeArrowheads="1"/>
+                    </pic:cNvPicPr>
+                  </pic:nvPicPr>
+                  <pic:blipFill>
+                    <a:blip r:embed="rId14">
+                      <a:extLst>
+                        <a:ext uri="{28A0092B-C50C-407E-A947-70E740481C1C}">
+                          <a14:useLocalDpi xmlns:a14="http://schemas.microsoft.com/office/drawing/2010/main" val="0"/>
+                        </a:ext>
+                      </a:extLst>
+                    </a:blip>
+                    <a:srcRect/>
+                    <a:stretch>
+                      <a:fillRect/>
+                    </a:stretch>
+                  </pic:blipFill>
+                  <pic:spPr bwMode="auto">
+                    <a:xfrm>
+                      <a:off x="0" y="0"/>
+                      <a:ext cx="5750560" cy="5021580"/>
+                    </a:xfrm>
+                    <a:prstGeom prst="rect">
+                      <a:avLst/>
+                    </a:prstGeom>
+                    <a:noFill/>
+                    <a:ln>
+                      <a:noFill/>
+                    </a:ln>
+                  </pic:spPr>
+                </pic:pic>
+              </a:graphicData>
+            </a:graphic>
+          </wp:inline>
+        </w:drawing>
+      </w:r>
+    </w:p>
+    <w:p>
+      <w:pPr>
+        <w:pStyle w:val="Caption"/>
+      </w:pPr>
+      <w:bookmarkStart w:id="13" w:name="_Toc197591700"/>
+      <w:r>
+        <w:t xml:space="preserve">Obrázok </w:t>
+      </w:r>
+      <w:fldSimple w:instr=" SEQ Obrázok \* ARABIC ">
+        <w:r>
+          <w:rPr>
+            <w:noProof/>
+          </w:rPr>
+          <w:t>9</w:t>
+        </w:r>
+      </w:fldSimple>
+      <w:r>
+        <w:t xml:space="preserve"> - </w:t>
+      </w:r>
+      <w:r>
+        <w:t>výsledky experimentov (</w:t>
+      </w:r>
+      <w:r>
+        <w:t>B</w:t>
+      </w:r>
+      <w:r>
+        <w:t>)</w:t>
+      </w:r>
+      <w:bookmarkEnd w:id="13"/>
+      <w:r>
+        <w:t xml:space="preserve"> </w:t>
       </w:r>
     </w:p>
     <w:p>
@@ -3850,12 +4330,161 @@
         <w:pStyle w:val="Heading1"/>
         <w:jc w:val="both"/>
       </w:pPr>
-      <w:bookmarkStart w:id="12" w:name="_Toc196379947"/>
-      <w:r>
-        <w:lastRenderedPageBreak/>
+      <w:bookmarkStart w:id="14" w:name="_Toc197591691"/>
+      <w:r>
         <w:t>Vyhodnotenie experimentov</w:t>
       </w:r>
-      <w:bookmarkEnd w:id="12"/>
+      <w:bookmarkEnd w:id="14"/>
+    </w:p>
+    <w:p>
+      <w:pPr>
+        <w:ind w:firstLine="708"/>
+        <w:jc w:val="both"/>
+      </w:pPr>
+      <w:r>
+        <w:t>Z výsledkov sledovania simulácie vieme, že nemá zmysel do konfigurácie zadať do vstupného parametra počtu pracovných miest menej ako 50 miest, pretože stolári by síce mohli pracovať, ale nemajú kde, keďže ich je viac a teda vždy sú nejakí nevyužití.</w:t>
+      </w:r>
+      <w:r>
+        <w:t xml:space="preserve"> </w:t>
+      </w:r>
+    </w:p>
+    <w:p>
+      <w:pPr>
+        <w:ind w:firstLine="708"/>
+        <w:jc w:val="both"/>
+        <w:rPr>
+          <w:lang w:val="en-US"/>
+        </w:rPr>
+      </w:pPr>
+      <w:r>
+        <w:t>Pre náš sledovaný záujem sa snažíme minimalizovať počet pracovníkov a montážnych miest, pričom celkový čas v systéme nesmie presiahnúť 32 pracovných hodín. Tomuto cieľu najviac vyhovujú konfiguráci</w:t>
+      </w:r>
+      <w:r>
+        <w:t>e</w:t>
+      </w:r>
+      <w:r>
+        <w:t xml:space="preserve"> </w:t>
+      </w:r>
+      <w:r>
+        <w:rPr>
+          <w:b/>
+        </w:rPr>
+        <w:t>30</w:t>
+      </w:r>
+      <w:r>
+        <w:t xml:space="preserve"> a</w:t>
+      </w:r>
+      <w:r>
+        <w:t xml:space="preserve"> </w:t>
+      </w:r>
+      <w:r>
+        <w:rPr>
+          <w:b/>
+        </w:rPr>
+        <w:t>33</w:t>
+      </w:r>
+      <w:r>
+        <w:t xml:space="preserve"> spolu so 49 stolármi a 60 </w:t>
+      </w:r>
+      <w:r>
+        <w:t>montážnymi miestami.</w:t>
+      </w:r>
+      <w:r>
+        <w:t xml:space="preserve"> Skúsme teraz ešte znížiť počet </w:t>
+      </w:r>
+      <w:r>
+        <w:t>montážnych miest na 58 (</w:t>
+      </w:r>
+      <w:r>
+        <w:rPr>
+          <w:b/>
+        </w:rPr>
+        <w:t>obrázok 10</w:t>
+      </w:r>
+      <w:r>
+        <w:t xml:space="preserve">). Vidíme, že sme dosiahli ešte </w:t>
+      </w:r>
+      <w:r>
+        <w:rPr>
+          <w:b/>
+        </w:rPr>
+        <w:t>lepší výsledok</w:t>
+      </w:r>
+      <w:r>
+        <w:t xml:space="preserve"> a </w:t>
+      </w:r>
+      <w:r>
+        <w:rPr>
+          <w:b/>
+        </w:rPr>
+        <w:t>zachovali kritériá</w:t>
+      </w:r>
+      <w:r>
+        <w:t>.</w:t>
+      </w:r>
+    </w:p>
+    <w:p>
+      <w:pPr>
+        <w:keepNext/>
+      </w:pPr>
+      <w:r>
+        <w:drawing>
+          <wp:inline distT="0" distB="0" distL="0" distR="0" wp14:anchorId="793141C1" wp14:editId="10BA2074">
+            <wp:extent cx="5697941" cy="211035"/>
+            <wp:effectExtent l="0" t="0" r="0" b="0"/>
+            <wp:docPr id="5" name="Picture 5"/>
+            <wp:cNvGraphicFramePr>
+              <a:graphicFrameLocks xmlns:a="http://schemas.openxmlformats.org/drawingml/2006/main" noChangeAspect="1"/>
+            </wp:cNvGraphicFramePr>
+            <a:graphic xmlns:a="http://schemas.openxmlformats.org/drawingml/2006/main">
+              <a:graphicData uri="http://schemas.openxmlformats.org/drawingml/2006/picture">
+                <pic:pic xmlns:pic="http://schemas.openxmlformats.org/drawingml/2006/picture">
+                  <pic:nvPicPr>
+                    <pic:cNvPr id="1" name=""/>
+                    <pic:cNvPicPr/>
+                  </pic:nvPicPr>
+                  <pic:blipFill>
+                    <a:blip r:embed="rId15"/>
+                    <a:stretch>
+                      <a:fillRect/>
+                    </a:stretch>
+                  </pic:blipFill>
+                  <pic:spPr>
+                    <a:xfrm>
+                      <a:off x="0" y="0"/>
+                      <a:ext cx="5830781" cy="215955"/>
+                    </a:xfrm>
+                    <a:prstGeom prst="rect">
+                      <a:avLst/>
+                    </a:prstGeom>
+                  </pic:spPr>
+                </pic:pic>
+              </a:graphicData>
+            </a:graphic>
+          </wp:inline>
+        </w:drawing>
+      </w:r>
+    </w:p>
+    <w:p>
+      <w:pPr>
+        <w:pStyle w:val="Caption"/>
+      </w:pPr>
+      <w:bookmarkStart w:id="15" w:name="_Toc197591701"/>
+      <w:r>
+        <w:t xml:space="preserve">Obrázok </w:t>
+      </w:r>
+      <w:fldSimple w:instr=" SEQ Obrázok \* ARABIC ">
+        <w:r>
+          <w:rPr>
+            <w:noProof/>
+          </w:rPr>
+          <w:t>10</w:t>
+        </w:r>
+      </w:fldSimple>
+      <w:r>
+        <w:t xml:space="preserve"> - najvhodnejšia konfigurácia</w:t>
+      </w:r>
+      <w:bookmarkEnd w:id="15"/>
     </w:p>
     <w:sectPr>
       <w:pgSz w:w="11906" w:h="16838"/>
@@ -5103,6 +5732,57 @@
       <w:ind w:left="220"/>
     </w:pPr>
   </w:style>
+  <w:style w:type="paragraph" w:styleId="PlainText">
+    <w:name w:val="Plain Text"/>
+    <w:basedOn w:val="Normal"/>
+    <w:link w:val="PlainTextChar"/>
+    <w:uiPriority w:val="99"/>
+    <w:unhideWhenUsed/>
+    <w:rsid w:val="004563E9"/>
+    <w:pPr>
+      <w:spacing w:after="0" w:line="240" w:lineRule="auto"/>
+    </w:pPr>
+    <w:rPr>
+      <w:rFonts w:ascii="Consolas" w:hAnsi="Consolas"/>
+      <w:sz w:val="21"/>
+      <w:szCs w:val="21"/>
+      <w:lang w:val="en-US"/>
+    </w:rPr>
+  </w:style>
+  <w:style w:type="character" w:customStyle="1" w:styleId="PlainTextChar">
+    <w:name w:val="Plain Text Char"/>
+    <w:basedOn w:val="DefaultParagraphFont"/>
+    <w:link w:val="PlainText"/>
+    <w:uiPriority w:val="99"/>
+    <w:rsid w:val="004563E9"/>
+    <w:rPr>
+      <w:rFonts w:ascii="Consolas" w:hAnsi="Consolas"/>
+      <w:kern w:val="0"/>
+      <w:sz w:val="21"/>
+      <w:szCs w:val="21"/>
+      <w:lang w:val="en-US"/>
+      <w14:ligatures w14:val="none"/>
+    </w:rPr>
+  </w:style>
+  <w:style w:type="table" w:styleId="TableGrid">
+    <w:name w:val="Table Grid"/>
+    <w:basedOn w:val="TableNormal"/>
+    <w:uiPriority w:val="39"/>
+    <w:rsid w:val="0004065D"/>
+    <w:pPr>
+      <w:spacing w:after="0" w:line="240" w:lineRule="auto"/>
+    </w:pPr>
+    <w:tblPr>
+      <w:tblBorders>
+        <w:top w:val="single" w:sz="4" w:space="0" w:color="auto"/>
+        <w:left w:val="single" w:sz="4" w:space="0" w:color="auto"/>
+        <w:bottom w:val="single" w:sz="4" w:space="0" w:color="auto"/>
+        <w:right w:val="single" w:sz="4" w:space="0" w:color="auto"/>
+        <w:insideH w:val="single" w:sz="4" w:space="0" w:color="auto"/>
+        <w:insideV w:val="single" w:sz="4" w:space="0" w:color="auto"/>
+      </w:tblBorders>
+    </w:tblPr>
+  </w:style>
 </w:styles>
 </file>
 
@@ -5406,7 +6086,7 @@
 </file>
 
 <file path=customXml/itemProps1.xml><?xml version="1.0" encoding="utf-8"?>
-<ds:datastoreItem xmlns:ds="http://schemas.openxmlformats.org/officeDocument/2006/customXml" ds:itemID="{4F581B9F-DF4F-4ED0-9A40-AAE2F36D70C5}">
+<ds:datastoreItem xmlns:ds="http://schemas.openxmlformats.org/officeDocument/2006/customXml" ds:itemID="{A66BE330-B06F-4766-B996-45883652DC37}">
   <ds:schemaRefs>
     <ds:schemaRef ds:uri="http://schemas.openxmlformats.org/officeDocument/2006/bibliography"/>
   </ds:schemaRefs>

</xml_diff>